<commit_message>
curate scripts to gENM.R
</commit_message>
<xml_diff>
--- a/docs/Abstract-2.docx
+++ b/docs/Abstract-2.docx
@@ -5,14 +5,14 @@
     <w:p>
       <w:pPr>
         <w:rPr>
-          <w:rFonts w:ascii="Times" w:eastAsia="Times New Roman" w:hAnsi="Times" w:cs="Times New Roman"/>
+          <w:rFonts w:ascii="Times New Roman" w:eastAsia="Times New Roman" w:hAnsi="Times New Roman" w:cs="Times New Roman"/>
         </w:rPr>
       </w:pPr>
     </w:p>
     <w:p>
       <w:pPr>
         <w:rPr>
-          <w:rFonts w:ascii="Times" w:hAnsi="Times"/>
+          <w:rFonts w:ascii="Times New Roman" w:hAnsi="Times New Roman" w:cs="Times New Roman"/>
         </w:rPr>
       </w:pPr>
     </w:p>
@@ -22,12 +22,12 @@
         <w:spacing w:line="341" w:lineRule="atLeast"/>
         <w:jc w:val="center"/>
         <w:rPr>
-          <w:rFonts w:ascii="Times" w:hAnsi="Times"/>
-        </w:rPr>
-      </w:pPr>
-      <w:r>
-        <w:rPr>
-          <w:rFonts w:ascii="Times" w:hAnsi="Times"/>
+          <w:rFonts w:ascii="Times New Roman" w:hAnsi="Times New Roman" w:cs="Times New Roman"/>
+        </w:rPr>
+      </w:pPr>
+      <w:r>
+        <w:rPr>
+          <w:rFonts w:ascii="Times New Roman" w:hAnsi="Times New Roman" w:cs="Times New Roman"/>
         </w:rPr>
         <w:t>Anna M Calderon</w:t>
       </w:r>
@@ -38,12 +38,12 @@
         <w:spacing w:line="341" w:lineRule="atLeast"/>
         <w:jc w:val="center"/>
         <w:rPr>
-          <w:rFonts w:ascii="Times" w:hAnsi="Times"/>
-        </w:rPr>
-      </w:pPr>
-      <w:r>
-        <w:rPr>
-          <w:rFonts w:ascii="Times" w:hAnsi="Times"/>
+          <w:rFonts w:ascii="Times New Roman" w:hAnsi="Times New Roman" w:cs="Times New Roman"/>
+        </w:rPr>
+      </w:pPr>
+      <w:r>
+        <w:rPr>
+          <w:rFonts w:ascii="Times New Roman" w:hAnsi="Times New Roman" w:cs="Times New Roman"/>
         </w:rPr>
         <w:t>University of California, Merced</w:t>
       </w:r>
@@ -54,759 +54,14 @@
         <w:spacing w:line="341" w:lineRule="atLeast"/>
         <w:jc w:val="center"/>
         <w:rPr>
-          <w:rFonts w:ascii="Times" w:hAnsi="Times"/>
-        </w:rPr>
-      </w:pPr>
-      <w:r>
-        <w:rPr>
-          <w:rFonts w:ascii="Times" w:hAnsi="Times"/>
-        </w:rPr>
-        <w:t>Mentor</w:t>
-      </w:r>
-      <w:r>
-        <w:rPr>
-          <w:rFonts w:ascii="Times" w:hAnsi="Times"/>
-        </w:rPr>
-        <w:t>: Matthew K Lau</w:t>
-      </w:r>
-    </w:p>
-    <w:p>
-      <w:pPr>
-        <w:jc w:val="center"/>
-        <w:rPr>
-          <w:rFonts w:ascii="Times" w:eastAsia="Times New Roman" w:hAnsi="Times" w:cs="Tahoma"/>
-          <w:color w:val="212121"/>
-          <w:shd w:val="clear" w:color="auto" w:fill="FFFFFF"/>
-        </w:rPr>
-      </w:pPr>
-      <w:r>
-        <w:rPr>
-          <w:rFonts w:ascii="Times" w:hAnsi="Times"/>
-        </w:rPr>
-        <w:t xml:space="preserve">Project: </w:t>
-      </w:r>
-      <w:r>
-        <w:rPr>
-          <w:rFonts w:ascii="Times" w:eastAsia="Times New Roman" w:hAnsi="Times" w:cs="Tahoma"/>
-          <w:color w:val="212121"/>
-          <w:shd w:val="clear" w:color="auto" w:fill="FFFFFF"/>
-        </w:rPr>
-        <w:t>Intra-specific Variation in Species Distribution Modeling</w:t>
-      </w:r>
-    </w:p>
-    <w:p>
-      <w:pPr>
-        <w:jc w:val="center"/>
-        <w:rPr>
-          <w:rFonts w:ascii="Times" w:eastAsia="Times New Roman" w:hAnsi="Times" w:cs="Times New Roman"/>
-        </w:rPr>
-      </w:pPr>
-    </w:p>
-    <w:p>
-      <w:pPr>
-        <w:jc w:val="center"/>
-        <w:rPr>
-          <w:rFonts w:ascii="Times" w:hAnsi="Times" w:cs="Times New Roman"/>
-          <w:b/>
-          <w:color w:val="000000" w:themeColor="text1"/>
-        </w:rPr>
-      </w:pPr>
-      <w:r>
-        <w:rPr>
-          <w:rFonts w:ascii="Times" w:hAnsi="Times" w:cs="Times New Roman"/>
-          <w:b/>
-          <w:color w:val="000000" w:themeColor="text1"/>
-        </w:rPr>
-        <w:t>Effects of Incorporating Genetic Differentiation and Competition on Species Distribution Models Under Climate Change</w:t>
-      </w:r>
-    </w:p>
-    <w:p>
-      <w:pPr>
-        <w:rPr>
-          <w:rFonts w:ascii="Times" w:hAnsi="Times" w:cs="Times New Roman"/>
-          <w:color w:val="000000" w:themeColor="text1"/>
-        </w:rPr>
-      </w:pPr>
-    </w:p>
-    <w:p>
-      <w:pPr>
-        <w:ind w:firstLine="720"/>
-        <w:jc w:val="both"/>
-        <w:rPr>
-          <w:rFonts w:ascii="Times" w:hAnsi="Times" w:cs="Times New Roman"/>
-          <w:color w:val="000000" w:themeColor="text1"/>
-        </w:rPr>
-      </w:pPr>
-      <w:r>
-        <w:rPr>
-          <w:rFonts w:ascii="Times" w:hAnsi="Times" w:cs="Times New Roman"/>
-          <w:color w:val="000000" w:themeColor="text1"/>
-        </w:rPr>
-        <w:t>Habitat</w:t>
-      </w:r>
-      <w:r>
-        <w:rPr>
-          <w:rFonts w:ascii="Times" w:hAnsi="Times" w:cs="Times New Roman"/>
-          <w:color w:val="000000" w:themeColor="text1"/>
-        </w:rPr>
-        <w:t xml:space="preserve"> </w:t>
-      </w:r>
-      <w:r>
-        <w:rPr>
-          <w:rFonts w:ascii="Times" w:hAnsi="Times" w:cs="Times New Roman"/>
-          <w:color w:val="000000" w:themeColor="text1"/>
-        </w:rPr>
-        <w:t>range shift</w:t>
-      </w:r>
-      <w:r>
-        <w:rPr>
-          <w:rFonts w:ascii="Times" w:hAnsi="Times" w:cs="Times New Roman"/>
-          <w:color w:val="000000" w:themeColor="text1"/>
-        </w:rPr>
-        <w:t>s</w:t>
-      </w:r>
-      <w:r>
-        <w:rPr>
-          <w:rFonts w:ascii="Times" w:hAnsi="Times" w:cs="Times New Roman"/>
-          <w:color w:val="000000" w:themeColor="text1"/>
-        </w:rPr>
-        <w:t xml:space="preserve"> for a variety of species</w:t>
-      </w:r>
-      <w:r>
-        <w:rPr>
-          <w:rFonts w:ascii="Times" w:hAnsi="Times" w:cs="Times New Roman"/>
-          <w:color w:val="000000" w:themeColor="text1"/>
-        </w:rPr>
-        <w:t xml:space="preserve"> are predicted</w:t>
-      </w:r>
-      <w:r>
-        <w:rPr>
-          <w:rFonts w:ascii="Times" w:hAnsi="Times" w:cs="Times New Roman"/>
-          <w:color w:val="000000" w:themeColor="text1"/>
-        </w:rPr>
-        <w:t xml:space="preserve"> </w:t>
-      </w:r>
-      <w:r>
-        <w:rPr>
-          <w:rFonts w:ascii="Times" w:hAnsi="Times" w:cs="Times New Roman"/>
-          <w:color w:val="000000" w:themeColor="text1"/>
-        </w:rPr>
-        <w:t>to</w:t>
-      </w:r>
-      <w:r>
-        <w:rPr>
-          <w:rFonts w:ascii="Times" w:hAnsi="Times" w:cs="Times New Roman"/>
-          <w:color w:val="000000" w:themeColor="text1"/>
-        </w:rPr>
-        <w:t xml:space="preserve"> occur </w:t>
-      </w:r>
-      <w:r>
-        <w:rPr>
-          <w:rFonts w:ascii="Times" w:hAnsi="Times" w:cs="Times New Roman"/>
-          <w:color w:val="000000" w:themeColor="text1"/>
-        </w:rPr>
-        <w:t xml:space="preserve">in response to climate change.  </w:t>
-      </w:r>
-      <w:r>
-        <w:rPr>
-          <w:rFonts w:ascii="Times" w:hAnsi="Times" w:cs="Times New Roman"/>
-          <w:color w:val="000000" w:themeColor="text1"/>
-        </w:rPr>
-        <w:t>Environmental niche models (ENM)</w:t>
-      </w:r>
-      <w:r>
-        <w:rPr>
-          <w:rFonts w:ascii="Times" w:hAnsi="Times" w:cs="Times New Roman"/>
-          <w:color w:val="000000" w:themeColor="text1"/>
-        </w:rPr>
-        <w:t xml:space="preserve"> </w:t>
-      </w:r>
-      <w:r>
-        <w:rPr>
-          <w:rFonts w:ascii="Times" w:hAnsi="Times" w:cs="Times New Roman"/>
-          <w:color w:val="000000" w:themeColor="text1"/>
-        </w:rPr>
-        <w:t>are</w:t>
-      </w:r>
-      <w:r>
-        <w:rPr>
-          <w:rFonts w:ascii="Times" w:hAnsi="Times" w:cs="Times New Roman"/>
-          <w:color w:val="000000" w:themeColor="text1"/>
-        </w:rPr>
-        <w:t xml:space="preserve"> commonly used to model habitat suitability or probability of occurrence. However, most species distribution models do not consider intraspecific genetic variation. </w:t>
-      </w:r>
-      <w:r>
-        <w:rPr>
-          <w:rFonts w:ascii="Times" w:hAnsi="Times" w:cs="Times New Roman"/>
-          <w:color w:val="000000" w:themeColor="text1"/>
-        </w:rPr>
-        <w:t xml:space="preserve">Previous </w:t>
-      </w:r>
-      <w:r>
-        <w:rPr>
-          <w:rFonts w:ascii="Times" w:hAnsi="Times" w:cs="Times New Roman"/>
-          <w:color w:val="000000" w:themeColor="text1"/>
-        </w:rPr>
-        <w:t>research</w:t>
-      </w:r>
-      <w:r>
-        <w:rPr>
-          <w:rFonts w:ascii="Times" w:hAnsi="Times" w:cs="Times New Roman"/>
-          <w:color w:val="000000" w:themeColor="text1"/>
-        </w:rPr>
-        <w:t xml:space="preserve"> </w:t>
-      </w:r>
-      <w:r>
-        <w:rPr>
-          <w:rFonts w:ascii="Times" w:hAnsi="Times" w:cs="Times New Roman"/>
-          <w:color w:val="000000" w:themeColor="text1"/>
-        </w:rPr>
-        <w:t>suggests</w:t>
-      </w:r>
-      <w:r>
-        <w:rPr>
-          <w:rFonts w:ascii="Times" w:hAnsi="Times" w:cs="Times New Roman"/>
-          <w:color w:val="000000" w:themeColor="text1"/>
-        </w:rPr>
-        <w:t xml:space="preserve"> that including population differentiation may increase the accuracy of </w:t>
-      </w:r>
-      <w:r>
-        <w:rPr>
-          <w:rFonts w:ascii="Times" w:hAnsi="Times" w:cs="Times New Roman"/>
-          <w:color w:val="000000" w:themeColor="text1"/>
-        </w:rPr>
-        <w:t>ENMs</w:t>
-      </w:r>
-      <w:r>
-        <w:rPr>
-          <w:rFonts w:ascii="Times" w:hAnsi="Times" w:cs="Times New Roman"/>
-          <w:color w:val="000000" w:themeColor="text1"/>
-        </w:rPr>
-        <w:t>. In this study, w</w:t>
-      </w:r>
-      <w:r>
-        <w:rPr>
-          <w:rFonts w:ascii="Times" w:hAnsi="Times" w:cs="Times New Roman"/>
-          <w:color w:val="000000" w:themeColor="text1"/>
-        </w:rPr>
-        <w:t xml:space="preserve">e used </w:t>
-      </w:r>
-      <w:r>
-        <w:rPr>
-          <w:rFonts w:ascii="Times" w:hAnsi="Times" w:cs="Times New Roman"/>
-          <w:color w:val="000000" w:themeColor="text1"/>
-        </w:rPr>
-        <w:t>published</w:t>
-      </w:r>
-      <w:r>
-        <w:rPr>
-          <w:rFonts w:ascii="Times" w:hAnsi="Times" w:cs="Times New Roman"/>
-          <w:color w:val="000000" w:themeColor="text1"/>
-        </w:rPr>
-        <w:t xml:space="preserve"> presence locations for </w:t>
-      </w:r>
-      <w:r>
-        <w:rPr>
-          <w:rFonts w:ascii="Times" w:hAnsi="Times" w:cs="Times New Roman"/>
-          <w:i/>
-          <w:color w:val="000000" w:themeColor="text1"/>
-        </w:rPr>
-        <w:t>Aphaenogaster rudis</w:t>
-      </w:r>
-      <w:r>
-        <w:rPr>
-          <w:rFonts w:ascii="Times" w:hAnsi="Times" w:cs="Times New Roman"/>
-          <w:color w:val="000000" w:themeColor="text1"/>
-        </w:rPr>
-        <w:t>, a common New England forest ant</w:t>
-      </w:r>
-      <w:r>
-        <w:rPr>
-          <w:rFonts w:ascii="Times" w:hAnsi="Times" w:cs="Times New Roman"/>
-          <w:color w:val="000000" w:themeColor="text1"/>
-        </w:rPr>
-        <w:t xml:space="preserve"> and seed disperser</w:t>
-      </w:r>
-      <w:r>
-        <w:rPr>
-          <w:rFonts w:ascii="Times" w:hAnsi="Times" w:cs="Times New Roman"/>
-          <w:color w:val="000000" w:themeColor="text1"/>
-        </w:rPr>
-        <w:t xml:space="preserve">, to explore the effects of including local adaptation on ENMs. </w:t>
-      </w:r>
-      <w:r>
-        <w:rPr>
-          <w:rFonts w:ascii="Times" w:hAnsi="Times" w:cs="Times New Roman"/>
-          <w:color w:val="000000" w:themeColor="text1"/>
-        </w:rPr>
-        <w:t xml:space="preserve">Studies have found that rising minimum temperatures allow </w:t>
-      </w:r>
-      <w:r>
-        <w:rPr>
-          <w:rFonts w:ascii="Times" w:hAnsi="Times" w:cs="Times New Roman"/>
-          <w:i/>
-          <w:color w:val="000000" w:themeColor="text1"/>
-        </w:rPr>
-        <w:t>A. rudis</w:t>
-      </w:r>
-      <w:r>
-        <w:rPr>
-          <w:rFonts w:ascii="Times" w:hAnsi="Times" w:cs="Times New Roman"/>
-          <w:i/>
-          <w:color w:val="000000" w:themeColor="text1"/>
-        </w:rPr>
-        <w:t>’</w:t>
-      </w:r>
-      <w:r>
-        <w:rPr>
-          <w:rFonts w:ascii="Times" w:hAnsi="Times" w:cs="Times New Roman"/>
-          <w:i/>
-          <w:color w:val="000000" w:themeColor="text1"/>
-        </w:rPr>
-        <w:t xml:space="preserve"> </w:t>
-      </w:r>
-      <w:r>
-        <w:rPr>
-          <w:rFonts w:ascii="Times" w:hAnsi="Times" w:cs="Times New Roman"/>
-          <w:color w:val="000000" w:themeColor="text1"/>
-        </w:rPr>
-        <w:t>expansion</w:t>
-      </w:r>
-      <w:r>
-        <w:rPr>
-          <w:rFonts w:ascii="Times" w:hAnsi="Times" w:cs="Times New Roman"/>
-          <w:color w:val="000000" w:themeColor="text1"/>
-        </w:rPr>
-        <w:t xml:space="preserve"> into northern and higher elevation habitats</w:t>
-      </w:r>
-      <w:r>
-        <w:rPr>
-          <w:rFonts w:ascii="Times" w:hAnsi="Times" w:cs="Times New Roman"/>
-          <w:i/>
-          <w:color w:val="000000" w:themeColor="text1"/>
-        </w:rPr>
-        <w:t xml:space="preserve">.  </w:t>
-      </w:r>
-      <w:r>
-        <w:rPr>
-          <w:rFonts w:ascii="Times" w:hAnsi="Times" w:cs="Times New Roman"/>
-          <w:color w:val="000000" w:themeColor="text1"/>
-        </w:rPr>
-        <w:t xml:space="preserve">Although </w:t>
-      </w:r>
-      <w:r>
-        <w:rPr>
-          <w:rFonts w:ascii="Times" w:hAnsi="Times" w:cs="Times New Roman"/>
-          <w:color w:val="000000" w:themeColor="text1"/>
-        </w:rPr>
-        <w:t xml:space="preserve">our </w:t>
-      </w:r>
-      <w:r>
-        <w:rPr>
-          <w:rFonts w:ascii="Times" w:hAnsi="Times" w:cs="Times New Roman"/>
-          <w:color w:val="000000" w:themeColor="text1"/>
-        </w:rPr>
-        <w:t>convent</w:t>
-      </w:r>
-      <w:r>
-        <w:rPr>
-          <w:rFonts w:ascii="Times" w:hAnsi="Times" w:cs="Times New Roman"/>
-          <w:color w:val="000000" w:themeColor="text1"/>
-        </w:rPr>
-        <w:t xml:space="preserve">ional </w:t>
-      </w:r>
-      <w:r>
-        <w:rPr>
-          <w:rFonts w:ascii="Times" w:hAnsi="Times" w:cs="Times New Roman"/>
-          <w:color w:val="000000" w:themeColor="text1"/>
-        </w:rPr>
-        <w:t>ENM</w:t>
-      </w:r>
-      <w:r>
-        <w:rPr>
-          <w:rFonts w:ascii="Times" w:hAnsi="Times" w:cs="Times New Roman"/>
-          <w:color w:val="000000" w:themeColor="text1"/>
-        </w:rPr>
-        <w:t xml:space="preserve"> </w:t>
-      </w:r>
-      <w:r>
-        <w:rPr>
-          <w:rFonts w:ascii="Times" w:hAnsi="Times" w:cs="Times New Roman"/>
-          <w:color w:val="000000" w:themeColor="text1"/>
-        </w:rPr>
-        <w:t>agrees with this</w:t>
-      </w:r>
-      <w:r>
-        <w:rPr>
-          <w:rFonts w:ascii="Times" w:hAnsi="Times" w:cs="Times New Roman"/>
-          <w:color w:val="000000" w:themeColor="text1"/>
-        </w:rPr>
-        <w:t xml:space="preserve"> </w:t>
-      </w:r>
-      <w:r>
-        <w:rPr>
-          <w:rFonts w:ascii="Times" w:hAnsi="Times" w:cs="Times New Roman"/>
-          <w:color w:val="000000" w:themeColor="text1"/>
-        </w:rPr>
-        <w:t>“</w:t>
-      </w:r>
-      <w:r>
-        <w:rPr>
-          <w:rFonts w:ascii="Times" w:hAnsi="Times" w:cs="Times New Roman"/>
-          <w:color w:val="000000" w:themeColor="text1"/>
-        </w:rPr>
-        <w:t>upward</w:t>
-      </w:r>
-      <w:r>
-        <w:rPr>
-          <w:rFonts w:ascii="Times" w:hAnsi="Times" w:cs="Times New Roman"/>
-          <w:color w:val="000000" w:themeColor="text1"/>
-        </w:rPr>
-        <w:t>”</w:t>
-      </w:r>
-      <w:r>
-        <w:rPr>
-          <w:rFonts w:ascii="Times" w:hAnsi="Times" w:cs="Times New Roman"/>
-          <w:color w:val="000000" w:themeColor="text1"/>
-        </w:rPr>
-        <w:t xml:space="preserve"> trend</w:t>
-      </w:r>
-      <w:r>
-        <w:rPr>
-          <w:rFonts w:ascii="Times" w:hAnsi="Times" w:cs="Times New Roman"/>
-          <w:color w:val="000000" w:themeColor="text1"/>
-        </w:rPr>
-        <w:t xml:space="preserve">, </w:t>
-      </w:r>
-      <w:r>
-        <w:rPr>
-          <w:rFonts w:ascii="Times" w:hAnsi="Times" w:cs="Times New Roman"/>
-          <w:color w:val="000000" w:themeColor="text1"/>
-        </w:rPr>
-        <w:t>it</w:t>
-      </w:r>
-      <w:r>
-        <w:rPr>
-          <w:rFonts w:ascii="Times" w:hAnsi="Times" w:cs="Times New Roman"/>
-          <w:color w:val="000000" w:themeColor="text1"/>
-        </w:rPr>
-        <w:t xml:space="preserve"> do</w:t>
-      </w:r>
-      <w:r>
-        <w:rPr>
-          <w:rFonts w:ascii="Times" w:hAnsi="Times" w:cs="Times New Roman"/>
-          <w:color w:val="000000" w:themeColor="text1"/>
-        </w:rPr>
-        <w:t>es</w:t>
-      </w:r>
-      <w:r>
-        <w:rPr>
-          <w:rFonts w:ascii="Times" w:hAnsi="Times" w:cs="Times New Roman"/>
-          <w:color w:val="000000" w:themeColor="text1"/>
-        </w:rPr>
-        <w:t xml:space="preserve"> not consider intraspecific genetic variation. </w:t>
-      </w:r>
-      <w:r>
-        <w:rPr>
-          <w:rFonts w:ascii="Times" w:hAnsi="Times" w:cs="Times New Roman"/>
-          <w:color w:val="000000" w:themeColor="text1"/>
-        </w:rPr>
-        <w:t xml:space="preserve">Using </w:t>
-      </w:r>
-      <w:r>
-        <w:rPr>
-          <w:rFonts w:ascii="Times" w:hAnsi="Times" w:cs="Times New Roman"/>
-          <w:i/>
-          <w:color w:val="000000" w:themeColor="text1"/>
-        </w:rPr>
-        <w:t>kmeans</w:t>
-      </w:r>
-      <w:r>
-        <w:rPr>
-          <w:rFonts w:ascii="Times" w:hAnsi="Times" w:cs="Times New Roman"/>
-          <w:color w:val="000000" w:themeColor="text1"/>
-        </w:rPr>
-        <w:t xml:space="preserve"> clustering </w:t>
-      </w:r>
-      <w:r>
-        <w:rPr>
-          <w:rFonts w:ascii="Times" w:hAnsi="Times" w:cs="Times New Roman"/>
-          <w:color w:val="000000" w:themeColor="text1"/>
-        </w:rPr>
-        <w:t>methods</w:t>
-      </w:r>
-      <w:r>
-        <w:rPr>
-          <w:rFonts w:ascii="Times" w:hAnsi="Times" w:cs="Times New Roman"/>
-          <w:color w:val="000000" w:themeColor="text1"/>
-        </w:rPr>
-        <w:t xml:space="preserve"> to </w:t>
-      </w:r>
-      <w:r>
-        <w:rPr>
-          <w:rFonts w:ascii="Times" w:hAnsi="Times" w:cs="Times New Roman"/>
-          <w:color w:val="000000" w:themeColor="text1"/>
-        </w:rPr>
-        <w:t xml:space="preserve">produce genetic clusters </w:t>
-      </w:r>
-      <w:r>
-        <w:rPr>
-          <w:rFonts w:ascii="Times" w:hAnsi="Times" w:cs="Times New Roman"/>
-          <w:color w:val="000000" w:themeColor="text1"/>
-        </w:rPr>
-        <w:t>which</w:t>
-      </w:r>
-      <w:r>
-        <w:rPr>
-          <w:rFonts w:ascii="Times" w:hAnsi="Times" w:cs="Times New Roman"/>
-          <w:color w:val="000000" w:themeColor="text1"/>
-        </w:rPr>
-        <w:t xml:space="preserve"> simulate</w:t>
-      </w:r>
-      <w:r>
-        <w:rPr>
-          <w:rFonts w:ascii="Times" w:hAnsi="Times" w:cs="Times New Roman"/>
-          <w:color w:val="000000" w:themeColor="text1"/>
-        </w:rPr>
-        <w:t xml:space="preserve"> </w:t>
-      </w:r>
-      <w:r>
-        <w:rPr>
-          <w:rFonts w:ascii="Times" w:hAnsi="Times" w:cs="Times New Roman"/>
-          <w:color w:val="000000" w:themeColor="text1"/>
-        </w:rPr>
-        <w:t>maximal local adaptation to</w:t>
-      </w:r>
-      <w:r>
-        <w:rPr>
-          <w:rFonts w:ascii="Times" w:hAnsi="Times" w:cs="Times New Roman"/>
-          <w:color w:val="000000" w:themeColor="text1"/>
-        </w:rPr>
-        <w:t xml:space="preserve"> minimum daily temperature</w:t>
-      </w:r>
-      <w:r>
-        <w:rPr>
-          <w:rFonts w:ascii="Times" w:hAnsi="Times" w:cs="Times New Roman"/>
-          <w:color w:val="000000" w:themeColor="text1"/>
-        </w:rPr>
-        <w:t xml:space="preserve">, we </w:t>
-      </w:r>
-      <w:r>
-        <w:rPr>
-          <w:rFonts w:ascii="Times" w:hAnsi="Times" w:cs="Times New Roman"/>
-          <w:color w:val="000000" w:themeColor="text1"/>
-        </w:rPr>
-        <w:t>ran</w:t>
-      </w:r>
-      <w:r>
-        <w:rPr>
-          <w:rFonts w:ascii="Times" w:hAnsi="Times" w:cs="Times New Roman"/>
-          <w:color w:val="000000" w:themeColor="text1"/>
-        </w:rPr>
-        <w:t xml:space="preserve"> an environmental niche model </w:t>
-      </w:r>
-      <w:r>
-        <w:rPr>
-          <w:rFonts w:ascii="Times" w:hAnsi="Times" w:cs="Times New Roman"/>
-          <w:color w:val="000000" w:themeColor="text1"/>
-        </w:rPr>
-        <w:t xml:space="preserve">for each </w:t>
-      </w:r>
-      <w:r>
-        <w:rPr>
-          <w:rFonts w:ascii="Times" w:hAnsi="Times" w:cs="Times New Roman"/>
-          <w:color w:val="000000" w:themeColor="text1"/>
-        </w:rPr>
-        <w:t>cluster for three years</w:t>
-      </w:r>
-      <w:r>
-        <w:rPr>
-          <w:rFonts w:ascii="Times" w:hAnsi="Times" w:cs="Times New Roman"/>
-          <w:color w:val="000000" w:themeColor="text1"/>
-        </w:rPr>
-        <w:t>.</w:t>
-      </w:r>
-      <w:r>
-        <w:rPr>
-          <w:rFonts w:ascii="Times" w:hAnsi="Times" w:cs="Times New Roman"/>
-          <w:color w:val="000000" w:themeColor="text1"/>
-        </w:rPr>
-        <w:t xml:space="preserve"> </w:t>
-      </w:r>
-      <w:r>
-        <w:rPr>
-          <w:rFonts w:ascii="Times" w:hAnsi="Times" w:cs="Times New Roman"/>
-          <w:color w:val="000000" w:themeColor="text1"/>
-        </w:rPr>
-        <w:t xml:space="preserve">We show that when intraspecific variation is </w:t>
-      </w:r>
-      <w:r>
-        <w:rPr>
-          <w:rFonts w:ascii="Times" w:hAnsi="Times" w:cs="Times New Roman"/>
-          <w:color w:val="000000" w:themeColor="text1"/>
-        </w:rPr>
-        <w:t>included</w:t>
-      </w:r>
-      <w:r>
-        <w:rPr>
-          <w:rFonts w:ascii="Times" w:hAnsi="Times" w:cs="Times New Roman"/>
-          <w:color w:val="000000" w:themeColor="text1"/>
-        </w:rPr>
-        <w:t xml:space="preserve"> </w:t>
-      </w:r>
-      <w:r>
-        <w:rPr>
-          <w:rFonts w:ascii="Times" w:hAnsi="Times" w:cs="Times New Roman"/>
-          <w:color w:val="000000" w:themeColor="text1"/>
-        </w:rPr>
-        <w:t xml:space="preserve">and dispersal is unlimited, habitat suitability expansion is </w:t>
-      </w:r>
-      <w:r>
-        <w:rPr>
-          <w:rFonts w:ascii="Times" w:hAnsi="Times" w:cs="Times New Roman"/>
-          <w:color w:val="000000" w:themeColor="text1"/>
-        </w:rPr>
-        <w:t>greater</w:t>
-      </w:r>
-      <w:r>
-        <w:rPr>
-          <w:rFonts w:ascii="Times" w:hAnsi="Times" w:cs="Times New Roman"/>
-          <w:color w:val="000000" w:themeColor="text1"/>
-        </w:rPr>
-        <w:t xml:space="preserve"> than </w:t>
-      </w:r>
-      <w:r>
-        <w:rPr>
-          <w:rFonts w:ascii="Times" w:hAnsi="Times" w:cs="Times New Roman"/>
-          <w:color w:val="000000" w:themeColor="text1"/>
-        </w:rPr>
-        <w:t xml:space="preserve">when compared to our </w:t>
-      </w:r>
-      <w:r>
-        <w:rPr>
-          <w:rFonts w:ascii="Times" w:hAnsi="Times" w:cs="Times New Roman"/>
-          <w:color w:val="000000" w:themeColor="text1"/>
-        </w:rPr>
-        <w:t>conventional ENM</w:t>
-      </w:r>
-      <w:r>
-        <w:rPr>
-          <w:rFonts w:ascii="Times" w:hAnsi="Times" w:cs="Times New Roman"/>
-          <w:color w:val="000000" w:themeColor="text1"/>
-        </w:rPr>
-        <w:t xml:space="preserve">. </w:t>
-      </w:r>
-      <w:r>
-        <w:rPr>
-          <w:rFonts w:ascii="Times" w:hAnsi="Times" w:cs="Times New Roman"/>
-          <w:color w:val="000000" w:themeColor="text1"/>
-        </w:rPr>
-        <w:t xml:space="preserve">Although, our </w:t>
-      </w:r>
-      <w:r>
-        <w:rPr>
-          <w:rFonts w:ascii="Times" w:hAnsi="Times" w:cs="Times New Roman"/>
-          <w:color w:val="000000" w:themeColor="text1"/>
-        </w:rPr>
-        <w:t>“</w:t>
-      </w:r>
-      <w:r>
-        <w:rPr>
-          <w:rFonts w:ascii="Times" w:hAnsi="Times" w:cs="Times New Roman"/>
-          <w:color w:val="000000" w:themeColor="text1"/>
-        </w:rPr>
-        <w:t>g</w:t>
-      </w:r>
-      <w:r>
-        <w:rPr>
-          <w:rFonts w:ascii="Times" w:hAnsi="Times" w:cs="Times New Roman"/>
-          <w:color w:val="000000" w:themeColor="text1"/>
-        </w:rPr>
-        <w:t xml:space="preserve">enetically” informed </w:t>
-      </w:r>
-      <w:r>
-        <w:rPr>
-          <w:rFonts w:ascii="Times" w:hAnsi="Times" w:cs="Times New Roman"/>
-          <w:color w:val="000000" w:themeColor="text1"/>
-        </w:rPr>
-        <w:t>ENMs assume</w:t>
-      </w:r>
-      <w:r>
-        <w:rPr>
-          <w:rFonts w:ascii="Times" w:hAnsi="Times" w:cs="Times New Roman"/>
-          <w:color w:val="000000" w:themeColor="text1"/>
-        </w:rPr>
-        <w:t xml:space="preserve"> unlimited dispersal, </w:t>
-      </w:r>
-      <w:r>
-        <w:rPr>
-          <w:rFonts w:ascii="Times" w:hAnsi="Times" w:cs="Times New Roman"/>
-          <w:color w:val="000000" w:themeColor="text1"/>
-        </w:rPr>
-        <w:t>optimal</w:t>
-      </w:r>
-      <w:r>
-        <w:rPr>
-          <w:rFonts w:ascii="Times" w:hAnsi="Times" w:cs="Times New Roman"/>
-          <w:color w:val="000000" w:themeColor="text1"/>
-        </w:rPr>
-        <w:t xml:space="preserve"> </w:t>
-      </w:r>
-      <w:r>
-        <w:rPr>
-          <w:rFonts w:ascii="Times" w:hAnsi="Times" w:cs="Times New Roman"/>
-          <w:color w:val="000000" w:themeColor="text1"/>
-        </w:rPr>
-        <w:t xml:space="preserve">local adaptation, </w:t>
-      </w:r>
-      <w:r>
-        <w:rPr>
-          <w:rFonts w:ascii="Times" w:hAnsi="Times" w:cs="Times New Roman"/>
-          <w:color w:val="000000" w:themeColor="text1"/>
-        </w:rPr>
-        <w:t xml:space="preserve">and no </w:t>
-      </w:r>
-      <w:r>
-        <w:rPr>
-          <w:rFonts w:ascii="Times" w:hAnsi="Times" w:cs="Times New Roman"/>
-          <w:color w:val="000000" w:themeColor="text1"/>
-        </w:rPr>
-        <w:t>panmixis</w:t>
-      </w:r>
-      <w:r>
-        <w:rPr>
-          <w:rFonts w:ascii="Times" w:hAnsi="Times" w:cs="Times New Roman"/>
-          <w:color w:val="000000" w:themeColor="text1"/>
-        </w:rPr>
-        <w:t xml:space="preserve">, </w:t>
-      </w:r>
-      <w:r>
-        <w:rPr>
-          <w:rFonts w:ascii="Times" w:hAnsi="Times" w:cs="Times New Roman"/>
-          <w:color w:val="000000" w:themeColor="text1"/>
-        </w:rPr>
-        <w:t xml:space="preserve">our simulations suggest that including population differentiation </w:t>
-      </w:r>
-      <w:r>
-        <w:rPr>
-          <w:rFonts w:ascii="Times" w:hAnsi="Times" w:cs="Times New Roman"/>
-          <w:color w:val="000000" w:themeColor="text1"/>
-        </w:rPr>
-        <w:t xml:space="preserve">could </w:t>
-      </w:r>
-      <w:r>
-        <w:rPr>
-          <w:rFonts w:ascii="Times" w:hAnsi="Times" w:cs="Times New Roman"/>
-          <w:color w:val="000000" w:themeColor="text1"/>
-        </w:rPr>
-        <w:t xml:space="preserve">result in more optimistic ENMs. </w:t>
-      </w:r>
-      <w:r>
-        <w:rPr>
-          <w:rFonts w:ascii="Times" w:hAnsi="Times" w:cs="Times New Roman"/>
-          <w:color w:val="000000" w:themeColor="text1"/>
-        </w:rPr>
-        <w:t>As genetic information becomes more accurate, available, and cheaper, it is beneficial to include genetic information in species distribution models.</w:t>
+          <w:rFonts w:ascii="Times New Roman" w:hAnsi="Times New Roman" w:cs="Times New Roman"/>
+        </w:rPr>
+      </w:pPr>
+      <w:r>
+        <w:rPr>
+          <w:rFonts w:ascii="Times New Roman" w:hAnsi="Times New Roman" w:cs="Times New Roman"/>
+        </w:rPr>
+        <w:t>Class: Senior at UC Davis</w:t>
       </w:r>
     </w:p>
     <w:p>
@@ -815,20 +70,841 @@
         <w:spacing w:line="341" w:lineRule="atLeast"/>
         <w:jc w:val="center"/>
         <w:rPr>
-          <w:rFonts w:ascii="Times" w:hAnsi="Times"/>
-        </w:rPr>
-      </w:pPr>
+          <w:rFonts w:ascii="Times New Roman" w:hAnsi="Times New Roman" w:cs="Times New Roman"/>
+        </w:rPr>
+      </w:pPr>
+      <w:r>
+        <w:rPr>
+          <w:rFonts w:ascii="Times New Roman" w:hAnsi="Times New Roman" w:cs="Times New Roman"/>
+        </w:rPr>
+        <w:t>Mentor</w:t>
+      </w:r>
+      <w:r>
+        <w:rPr>
+          <w:rFonts w:ascii="Times New Roman" w:hAnsi="Times New Roman" w:cs="Times New Roman"/>
+        </w:rPr>
+        <w:t>: Matthew K Lau</w:t>
+      </w:r>
     </w:p>
     <w:p>
       <w:pPr>
+        <w:jc w:val="center"/>
+        <w:rPr>
+          <w:rFonts w:ascii="Times New Roman" w:eastAsia="Times New Roman" w:hAnsi="Times New Roman" w:cs="Times New Roman"/>
+          <w:color w:val="212121"/>
+          <w:shd w:val="clear" w:color="auto" w:fill="FFFFFF"/>
+        </w:rPr>
+      </w:pPr>
+      <w:r>
+        <w:rPr>
+          <w:rFonts w:ascii="Times New Roman" w:hAnsi="Times New Roman" w:cs="Times New Roman"/>
+        </w:rPr>
+        <w:t xml:space="preserve">Project: </w:t>
+      </w:r>
+      <w:r>
+        <w:rPr>
+          <w:rFonts w:ascii="Times New Roman" w:eastAsia="Times New Roman" w:hAnsi="Times New Roman" w:cs="Times New Roman"/>
+          <w:color w:val="212121"/>
+          <w:shd w:val="clear" w:color="auto" w:fill="FFFFFF"/>
+        </w:rPr>
+        <w:t>Intra-specific Variation in </w:t>
+      </w:r>
+      <w:r>
+        <w:rPr>
+          <w:rFonts w:ascii="Times New Roman" w:eastAsia="Times New Roman" w:hAnsi="Times New Roman" w:cs="Times New Roman"/>
+          <w:color w:val="212121"/>
+          <w:shd w:val="clear" w:color="auto" w:fill="FFFFFF"/>
+        </w:rPr>
+        <w:t xml:space="preserve">Environmental Niche </w:t>
+      </w:r>
+      <w:bookmarkStart w:id="0" w:name="_GoBack"/>
+      <w:bookmarkEnd w:id="0"/>
+      <w:r>
+        <w:rPr>
+          <w:rFonts w:ascii="Times New Roman" w:eastAsia="Times New Roman" w:hAnsi="Times New Roman" w:cs="Times New Roman"/>
+          <w:color w:val="212121"/>
+          <w:shd w:val="clear" w:color="auto" w:fill="FFFFFF"/>
+        </w:rPr>
+        <w:t>Modeling</w:t>
+      </w:r>
+    </w:p>
+    <w:p>
+      <w:pPr>
+        <w:jc w:val="center"/>
+        <w:rPr>
+          <w:rFonts w:ascii="Times New Roman" w:eastAsia="Times New Roman" w:hAnsi="Times New Roman" w:cs="Times New Roman"/>
+        </w:rPr>
+      </w:pPr>
+    </w:p>
+    <w:p>
+      <w:pPr>
+        <w:jc w:val="center"/>
+        <w:rPr>
+          <w:rFonts w:ascii="Times New Roman" w:hAnsi="Times New Roman" w:cs="Times New Roman"/>
+          <w:b/>
+          <w:color w:val="000000" w:themeColor="text1"/>
+        </w:rPr>
+      </w:pPr>
+      <w:r>
+        <w:rPr>
+          <w:rFonts w:ascii="Times New Roman" w:hAnsi="Times New Roman" w:cs="Times New Roman"/>
+          <w:b/>
+          <w:color w:val="000000" w:themeColor="text1"/>
+        </w:rPr>
+        <w:t>Effects of Incorporating Genetic Differentiation and Competition on Species Distribution Models Under Climate Change</w:t>
+      </w:r>
+    </w:p>
+    <w:p>
+      <w:pPr>
+        <w:rPr>
+          <w:rFonts w:ascii="Times New Roman" w:hAnsi="Times New Roman" w:cs="Times New Roman"/>
+          <w:color w:val="000000" w:themeColor="text1"/>
+        </w:rPr>
+      </w:pPr>
+    </w:p>
+    <w:p>
+      <w:pPr>
+        <w:ind w:firstLine="720"/>
+        <w:jc w:val="both"/>
+        <w:rPr>
+          <w:rFonts w:ascii="Times New Roman" w:hAnsi="Times New Roman" w:cs="Times New Roman"/>
+          <w:color w:val="000000" w:themeColor="text1"/>
+        </w:rPr>
+      </w:pPr>
+      <w:r>
+        <w:rPr>
+          <w:rFonts w:ascii="Times New Roman" w:hAnsi="Times New Roman" w:cs="Times New Roman"/>
+          <w:color w:val="000000" w:themeColor="text1"/>
+        </w:rPr>
+        <w:t>Habitat</w:t>
+      </w:r>
+      <w:r>
+        <w:rPr>
+          <w:rFonts w:ascii="Times New Roman" w:hAnsi="Times New Roman" w:cs="Times New Roman"/>
+          <w:color w:val="000000" w:themeColor="text1"/>
+        </w:rPr>
+        <w:t xml:space="preserve"> </w:t>
+      </w:r>
+      <w:r>
+        <w:rPr>
+          <w:rFonts w:ascii="Times New Roman" w:hAnsi="Times New Roman" w:cs="Times New Roman"/>
+          <w:color w:val="000000" w:themeColor="text1"/>
+        </w:rPr>
+        <w:t>range shift</w:t>
+      </w:r>
+      <w:r>
+        <w:rPr>
+          <w:rFonts w:ascii="Times New Roman" w:hAnsi="Times New Roman" w:cs="Times New Roman"/>
+          <w:color w:val="000000" w:themeColor="text1"/>
+        </w:rPr>
+        <w:t>s</w:t>
+      </w:r>
+      <w:r>
+        <w:rPr>
+          <w:rFonts w:ascii="Times New Roman" w:hAnsi="Times New Roman" w:cs="Times New Roman"/>
+          <w:color w:val="000000" w:themeColor="text1"/>
+        </w:rPr>
+        <w:t xml:space="preserve"> for a variety of species</w:t>
+      </w:r>
+      <w:r>
+        <w:rPr>
+          <w:rFonts w:ascii="Times New Roman" w:hAnsi="Times New Roman" w:cs="Times New Roman"/>
+          <w:color w:val="000000" w:themeColor="text1"/>
+        </w:rPr>
+        <w:t xml:space="preserve"> are predicted</w:t>
+      </w:r>
+      <w:r>
+        <w:rPr>
+          <w:rFonts w:ascii="Times New Roman" w:hAnsi="Times New Roman" w:cs="Times New Roman"/>
+          <w:color w:val="000000" w:themeColor="text1"/>
+        </w:rPr>
+        <w:t xml:space="preserve"> </w:t>
+      </w:r>
+      <w:r>
+        <w:rPr>
+          <w:rFonts w:ascii="Times New Roman" w:hAnsi="Times New Roman" w:cs="Times New Roman"/>
+          <w:color w:val="000000" w:themeColor="text1"/>
+        </w:rPr>
+        <w:t>to</w:t>
+      </w:r>
+      <w:r>
+        <w:rPr>
+          <w:rFonts w:ascii="Times New Roman" w:hAnsi="Times New Roman" w:cs="Times New Roman"/>
+          <w:color w:val="000000" w:themeColor="text1"/>
+        </w:rPr>
+        <w:t xml:space="preserve"> occur </w:t>
+      </w:r>
+      <w:r>
+        <w:rPr>
+          <w:rFonts w:ascii="Times New Roman" w:hAnsi="Times New Roman" w:cs="Times New Roman"/>
+          <w:color w:val="000000" w:themeColor="text1"/>
+        </w:rPr>
+        <w:t xml:space="preserve">in response to climate change.  </w:t>
+      </w:r>
+      <w:r>
+        <w:rPr>
+          <w:rFonts w:ascii="Times New Roman" w:hAnsi="Times New Roman" w:cs="Times New Roman"/>
+          <w:color w:val="000000" w:themeColor="text1"/>
+        </w:rPr>
+        <w:t>Environmental niche models (ENM)</w:t>
+      </w:r>
+      <w:r>
+        <w:rPr>
+          <w:rFonts w:ascii="Times New Roman" w:hAnsi="Times New Roman" w:cs="Times New Roman"/>
+          <w:color w:val="000000" w:themeColor="text1"/>
+        </w:rPr>
+        <w:t xml:space="preserve"> </w:t>
+      </w:r>
+      <w:r>
+        <w:rPr>
+          <w:rFonts w:ascii="Times New Roman" w:hAnsi="Times New Roman" w:cs="Times New Roman"/>
+          <w:color w:val="000000" w:themeColor="text1"/>
+        </w:rPr>
+        <w:t>are</w:t>
+      </w:r>
+      <w:r>
+        <w:rPr>
+          <w:rFonts w:ascii="Times New Roman" w:hAnsi="Times New Roman" w:cs="Times New Roman"/>
+          <w:color w:val="000000" w:themeColor="text1"/>
+        </w:rPr>
+        <w:t xml:space="preserve"> commonly used to model habitat suitability or probability of occurrence. However, most species distribution models do not consider intraspecific genetic variation. </w:t>
+      </w:r>
+      <w:r>
+        <w:rPr>
+          <w:rFonts w:ascii="Times New Roman" w:hAnsi="Times New Roman" w:cs="Times New Roman"/>
+          <w:color w:val="000000" w:themeColor="text1"/>
+        </w:rPr>
+        <w:t xml:space="preserve">Previous </w:t>
+      </w:r>
+      <w:r>
+        <w:rPr>
+          <w:rFonts w:ascii="Times New Roman" w:hAnsi="Times New Roman" w:cs="Times New Roman"/>
+          <w:color w:val="000000" w:themeColor="text1"/>
+        </w:rPr>
+        <w:t>research</w:t>
+      </w:r>
+      <w:r>
+        <w:rPr>
+          <w:rFonts w:ascii="Times New Roman" w:hAnsi="Times New Roman" w:cs="Times New Roman"/>
+          <w:color w:val="000000" w:themeColor="text1"/>
+        </w:rPr>
+        <w:t xml:space="preserve"> </w:t>
+      </w:r>
+      <w:r>
+        <w:rPr>
+          <w:rFonts w:ascii="Times New Roman" w:hAnsi="Times New Roman" w:cs="Times New Roman"/>
+          <w:color w:val="000000" w:themeColor="text1"/>
+        </w:rPr>
+        <w:t>suggests</w:t>
+      </w:r>
+      <w:r>
+        <w:rPr>
+          <w:rFonts w:ascii="Times New Roman" w:hAnsi="Times New Roman" w:cs="Times New Roman"/>
+          <w:color w:val="000000" w:themeColor="text1"/>
+        </w:rPr>
+        <w:t xml:space="preserve"> that including population differentiation may increase the accuracy of </w:t>
+      </w:r>
+      <w:r>
+        <w:rPr>
+          <w:rFonts w:ascii="Times New Roman" w:hAnsi="Times New Roman" w:cs="Times New Roman"/>
+          <w:color w:val="000000" w:themeColor="text1"/>
+        </w:rPr>
+        <w:t>ENMs</w:t>
+      </w:r>
+      <w:r>
+        <w:rPr>
+          <w:rFonts w:ascii="Times New Roman" w:hAnsi="Times New Roman" w:cs="Times New Roman"/>
+          <w:color w:val="000000" w:themeColor="text1"/>
+        </w:rPr>
+        <w:t>. In this study, w</w:t>
+      </w:r>
+      <w:r>
+        <w:rPr>
+          <w:rFonts w:ascii="Times New Roman" w:hAnsi="Times New Roman" w:cs="Times New Roman"/>
+          <w:color w:val="000000" w:themeColor="text1"/>
+        </w:rPr>
+        <w:t xml:space="preserve">e used </w:t>
+      </w:r>
+      <w:r>
+        <w:rPr>
+          <w:rFonts w:ascii="Times New Roman" w:hAnsi="Times New Roman" w:cs="Times New Roman"/>
+          <w:color w:val="000000" w:themeColor="text1"/>
+        </w:rPr>
+        <w:t>published</w:t>
+      </w:r>
+      <w:r>
+        <w:rPr>
+          <w:rFonts w:ascii="Times New Roman" w:hAnsi="Times New Roman" w:cs="Times New Roman"/>
+          <w:color w:val="000000" w:themeColor="text1"/>
+        </w:rPr>
+        <w:t xml:space="preserve"> presence locations for </w:t>
+      </w:r>
+      <w:r>
+        <w:rPr>
+          <w:rFonts w:ascii="Times New Roman" w:hAnsi="Times New Roman" w:cs="Times New Roman"/>
+          <w:i/>
+          <w:color w:val="000000" w:themeColor="text1"/>
+        </w:rPr>
+        <w:t>Aphaenogaster rudis</w:t>
+      </w:r>
+      <w:r>
+        <w:rPr>
+          <w:rFonts w:ascii="Times New Roman" w:hAnsi="Times New Roman" w:cs="Times New Roman"/>
+          <w:color w:val="000000" w:themeColor="text1"/>
+        </w:rPr>
+        <w:t>, a common New England forest ant</w:t>
+      </w:r>
+      <w:r>
+        <w:rPr>
+          <w:rFonts w:ascii="Times New Roman" w:hAnsi="Times New Roman" w:cs="Times New Roman"/>
+          <w:color w:val="000000" w:themeColor="text1"/>
+        </w:rPr>
+        <w:t xml:space="preserve"> and seed disperser</w:t>
+      </w:r>
+      <w:r>
+        <w:rPr>
+          <w:rFonts w:ascii="Times New Roman" w:hAnsi="Times New Roman" w:cs="Times New Roman"/>
+          <w:color w:val="000000" w:themeColor="text1"/>
+        </w:rPr>
+        <w:t xml:space="preserve">, to explore the effects of including local adaptation on ENMs. </w:t>
+      </w:r>
+      <w:r>
+        <w:rPr>
+          <w:rFonts w:ascii="Times New Roman" w:hAnsi="Times New Roman" w:cs="Times New Roman"/>
+          <w:color w:val="000000" w:themeColor="text1"/>
+        </w:rPr>
+        <w:t xml:space="preserve">Studies have found that rising minimum temperatures allow </w:t>
+      </w:r>
+      <w:r>
+        <w:rPr>
+          <w:rFonts w:ascii="Times New Roman" w:hAnsi="Times New Roman" w:cs="Times New Roman"/>
+          <w:i/>
+          <w:color w:val="000000" w:themeColor="text1"/>
+        </w:rPr>
+        <w:t>A. rudis</w:t>
+      </w:r>
+      <w:r>
+        <w:rPr>
+          <w:rFonts w:ascii="Times New Roman" w:hAnsi="Times New Roman" w:cs="Times New Roman"/>
+          <w:i/>
+          <w:color w:val="000000" w:themeColor="text1"/>
+        </w:rPr>
+        <w:t>’</w:t>
+      </w:r>
+      <w:r>
+        <w:rPr>
+          <w:rFonts w:ascii="Times New Roman" w:hAnsi="Times New Roman" w:cs="Times New Roman"/>
+          <w:i/>
+          <w:color w:val="000000" w:themeColor="text1"/>
+        </w:rPr>
+        <w:t xml:space="preserve"> </w:t>
+      </w:r>
+      <w:r>
+        <w:rPr>
+          <w:rFonts w:ascii="Times New Roman" w:hAnsi="Times New Roman" w:cs="Times New Roman"/>
+          <w:color w:val="000000" w:themeColor="text1"/>
+        </w:rPr>
+        <w:t>expansion</w:t>
+      </w:r>
+      <w:r>
+        <w:rPr>
+          <w:rFonts w:ascii="Times New Roman" w:hAnsi="Times New Roman" w:cs="Times New Roman"/>
+          <w:color w:val="000000" w:themeColor="text1"/>
+        </w:rPr>
+        <w:t xml:space="preserve"> into northern and higher elevation habitats</w:t>
+      </w:r>
+      <w:r>
+        <w:rPr>
+          <w:rFonts w:ascii="Times New Roman" w:hAnsi="Times New Roman" w:cs="Times New Roman"/>
+          <w:i/>
+          <w:color w:val="000000" w:themeColor="text1"/>
+        </w:rPr>
+        <w:t xml:space="preserve">.  </w:t>
+      </w:r>
+      <w:r>
+        <w:rPr>
+          <w:rFonts w:ascii="Times New Roman" w:hAnsi="Times New Roman" w:cs="Times New Roman"/>
+          <w:color w:val="000000" w:themeColor="text1"/>
+        </w:rPr>
+        <w:t xml:space="preserve">Although </w:t>
+      </w:r>
+      <w:r>
+        <w:rPr>
+          <w:rFonts w:ascii="Times New Roman" w:hAnsi="Times New Roman" w:cs="Times New Roman"/>
+          <w:color w:val="000000" w:themeColor="text1"/>
+        </w:rPr>
+        <w:t xml:space="preserve">our </w:t>
+      </w:r>
+      <w:r>
+        <w:rPr>
+          <w:rFonts w:ascii="Times New Roman" w:hAnsi="Times New Roman" w:cs="Times New Roman"/>
+          <w:color w:val="000000" w:themeColor="text1"/>
+        </w:rPr>
+        <w:t>convent</w:t>
+      </w:r>
+      <w:r>
+        <w:rPr>
+          <w:rFonts w:ascii="Times New Roman" w:hAnsi="Times New Roman" w:cs="Times New Roman"/>
+          <w:color w:val="000000" w:themeColor="text1"/>
+        </w:rPr>
+        <w:t xml:space="preserve">ional </w:t>
+      </w:r>
+      <w:r>
+        <w:rPr>
+          <w:rFonts w:ascii="Times New Roman" w:hAnsi="Times New Roman" w:cs="Times New Roman"/>
+          <w:color w:val="000000" w:themeColor="text1"/>
+        </w:rPr>
+        <w:t>ENM</w:t>
+      </w:r>
+      <w:r>
+        <w:rPr>
+          <w:rFonts w:ascii="Times New Roman" w:hAnsi="Times New Roman" w:cs="Times New Roman"/>
+          <w:color w:val="000000" w:themeColor="text1"/>
+        </w:rPr>
+        <w:t xml:space="preserve"> </w:t>
+      </w:r>
+      <w:r>
+        <w:rPr>
+          <w:rFonts w:ascii="Times New Roman" w:hAnsi="Times New Roman" w:cs="Times New Roman"/>
+          <w:color w:val="000000" w:themeColor="text1"/>
+        </w:rPr>
+        <w:t>agrees with this</w:t>
+      </w:r>
+      <w:r>
+        <w:rPr>
+          <w:rFonts w:ascii="Times New Roman" w:hAnsi="Times New Roman" w:cs="Times New Roman"/>
+          <w:color w:val="000000" w:themeColor="text1"/>
+        </w:rPr>
+        <w:t xml:space="preserve"> </w:t>
+      </w:r>
+      <w:r>
+        <w:rPr>
+          <w:rFonts w:ascii="Times New Roman" w:hAnsi="Times New Roman" w:cs="Times New Roman"/>
+          <w:color w:val="000000" w:themeColor="text1"/>
+        </w:rPr>
+        <w:t>“</w:t>
+      </w:r>
+      <w:r>
+        <w:rPr>
+          <w:rFonts w:ascii="Times New Roman" w:hAnsi="Times New Roman" w:cs="Times New Roman"/>
+          <w:color w:val="000000" w:themeColor="text1"/>
+        </w:rPr>
+        <w:t>upward</w:t>
+      </w:r>
+      <w:r>
+        <w:rPr>
+          <w:rFonts w:ascii="Times New Roman" w:hAnsi="Times New Roman" w:cs="Times New Roman"/>
+          <w:color w:val="000000" w:themeColor="text1"/>
+        </w:rPr>
+        <w:t>”</w:t>
+      </w:r>
+      <w:r>
+        <w:rPr>
+          <w:rFonts w:ascii="Times New Roman" w:hAnsi="Times New Roman" w:cs="Times New Roman"/>
+          <w:color w:val="000000" w:themeColor="text1"/>
+        </w:rPr>
+        <w:t xml:space="preserve"> trend</w:t>
+      </w:r>
+      <w:r>
+        <w:rPr>
+          <w:rFonts w:ascii="Times New Roman" w:hAnsi="Times New Roman" w:cs="Times New Roman"/>
+          <w:color w:val="000000" w:themeColor="text1"/>
+        </w:rPr>
+        <w:t xml:space="preserve">, </w:t>
+      </w:r>
+      <w:r>
+        <w:rPr>
+          <w:rFonts w:ascii="Times New Roman" w:hAnsi="Times New Roman" w:cs="Times New Roman"/>
+          <w:color w:val="000000" w:themeColor="text1"/>
+        </w:rPr>
+        <w:t>it</w:t>
+      </w:r>
+      <w:r>
+        <w:rPr>
+          <w:rFonts w:ascii="Times New Roman" w:hAnsi="Times New Roman" w:cs="Times New Roman"/>
+          <w:color w:val="000000" w:themeColor="text1"/>
+        </w:rPr>
+        <w:t xml:space="preserve"> do</w:t>
+      </w:r>
+      <w:r>
+        <w:rPr>
+          <w:rFonts w:ascii="Times New Roman" w:hAnsi="Times New Roman" w:cs="Times New Roman"/>
+          <w:color w:val="000000" w:themeColor="text1"/>
+        </w:rPr>
+        <w:t>es</w:t>
+      </w:r>
+      <w:r>
+        <w:rPr>
+          <w:rFonts w:ascii="Times New Roman" w:hAnsi="Times New Roman" w:cs="Times New Roman"/>
+          <w:color w:val="000000" w:themeColor="text1"/>
+        </w:rPr>
+        <w:t xml:space="preserve"> not consider intraspecific genetic variation. </w:t>
+      </w:r>
+      <w:r>
+        <w:rPr>
+          <w:rFonts w:ascii="Times New Roman" w:hAnsi="Times New Roman" w:cs="Times New Roman"/>
+          <w:color w:val="000000" w:themeColor="text1"/>
+        </w:rPr>
+        <w:t xml:space="preserve">Using </w:t>
+      </w:r>
+      <w:r>
+        <w:rPr>
+          <w:rFonts w:ascii="Times New Roman" w:hAnsi="Times New Roman" w:cs="Times New Roman"/>
+          <w:i/>
+          <w:color w:val="000000" w:themeColor="text1"/>
+        </w:rPr>
+        <w:t>kmeans</w:t>
+      </w:r>
+      <w:r>
+        <w:rPr>
+          <w:rFonts w:ascii="Times New Roman" w:hAnsi="Times New Roman" w:cs="Times New Roman"/>
+          <w:color w:val="000000" w:themeColor="text1"/>
+        </w:rPr>
+        <w:t xml:space="preserve"> clustering </w:t>
+      </w:r>
+      <w:r>
+        <w:rPr>
+          <w:rFonts w:ascii="Times New Roman" w:hAnsi="Times New Roman" w:cs="Times New Roman"/>
+          <w:color w:val="000000" w:themeColor="text1"/>
+        </w:rPr>
+        <w:t>methods</w:t>
+      </w:r>
+      <w:r>
+        <w:rPr>
+          <w:rFonts w:ascii="Times New Roman" w:hAnsi="Times New Roman" w:cs="Times New Roman"/>
+          <w:color w:val="000000" w:themeColor="text1"/>
+        </w:rPr>
+        <w:t xml:space="preserve"> to </w:t>
+      </w:r>
+      <w:r>
+        <w:rPr>
+          <w:rFonts w:ascii="Times New Roman" w:hAnsi="Times New Roman" w:cs="Times New Roman"/>
+          <w:color w:val="000000" w:themeColor="text1"/>
+        </w:rPr>
+        <w:t>produce genetic clusters</w:t>
+      </w:r>
+      <w:r>
+        <w:rPr>
+          <w:rFonts w:ascii="Times New Roman" w:hAnsi="Times New Roman" w:cs="Times New Roman"/>
+          <w:color w:val="000000" w:themeColor="text1"/>
+        </w:rPr>
+        <w:t>,</w:t>
+      </w:r>
+      <w:r>
+        <w:rPr>
+          <w:rFonts w:ascii="Times New Roman" w:hAnsi="Times New Roman" w:cs="Times New Roman"/>
+          <w:color w:val="000000" w:themeColor="text1"/>
+        </w:rPr>
+        <w:t xml:space="preserve"> </w:t>
+      </w:r>
+      <w:r>
+        <w:rPr>
+          <w:rFonts w:ascii="Times New Roman" w:hAnsi="Times New Roman" w:cs="Times New Roman"/>
+          <w:color w:val="000000" w:themeColor="text1"/>
+        </w:rPr>
+        <w:t>which</w:t>
+      </w:r>
+      <w:r>
+        <w:rPr>
+          <w:rFonts w:ascii="Times New Roman" w:hAnsi="Times New Roman" w:cs="Times New Roman"/>
+          <w:color w:val="000000" w:themeColor="text1"/>
+        </w:rPr>
+        <w:t xml:space="preserve"> simulate</w:t>
+      </w:r>
+      <w:r>
+        <w:rPr>
+          <w:rFonts w:ascii="Times New Roman" w:hAnsi="Times New Roman" w:cs="Times New Roman"/>
+          <w:color w:val="000000" w:themeColor="text1"/>
+        </w:rPr>
+        <w:t xml:space="preserve"> </w:t>
+      </w:r>
+      <w:r>
+        <w:rPr>
+          <w:rFonts w:ascii="Times New Roman" w:hAnsi="Times New Roman" w:cs="Times New Roman"/>
+          <w:color w:val="000000" w:themeColor="text1"/>
+        </w:rPr>
+        <w:t>maximal local adaptation to</w:t>
+      </w:r>
+      <w:r>
+        <w:rPr>
+          <w:rFonts w:ascii="Times New Roman" w:hAnsi="Times New Roman" w:cs="Times New Roman"/>
+          <w:color w:val="000000" w:themeColor="text1"/>
+        </w:rPr>
+        <w:t xml:space="preserve"> minimum daily temperature</w:t>
+      </w:r>
+      <w:r>
+        <w:rPr>
+          <w:rFonts w:ascii="Times New Roman" w:hAnsi="Times New Roman" w:cs="Times New Roman"/>
+          <w:color w:val="000000" w:themeColor="text1"/>
+        </w:rPr>
+        <w:t xml:space="preserve">, we </w:t>
+      </w:r>
+      <w:r>
+        <w:rPr>
+          <w:rFonts w:ascii="Times New Roman" w:hAnsi="Times New Roman" w:cs="Times New Roman"/>
+          <w:color w:val="000000" w:themeColor="text1"/>
+        </w:rPr>
+        <w:t>ran</w:t>
+      </w:r>
+      <w:r>
+        <w:rPr>
+          <w:rFonts w:ascii="Times New Roman" w:hAnsi="Times New Roman" w:cs="Times New Roman"/>
+          <w:color w:val="000000" w:themeColor="text1"/>
+        </w:rPr>
+        <w:t xml:space="preserve"> an environmental niche model </w:t>
+      </w:r>
+      <w:r>
+        <w:rPr>
+          <w:rFonts w:ascii="Times New Roman" w:hAnsi="Times New Roman" w:cs="Times New Roman"/>
+          <w:color w:val="000000" w:themeColor="text1"/>
+        </w:rPr>
+        <w:t xml:space="preserve">for each </w:t>
+      </w:r>
+      <w:r>
+        <w:rPr>
+          <w:rFonts w:ascii="Times New Roman" w:hAnsi="Times New Roman" w:cs="Times New Roman"/>
+          <w:color w:val="000000" w:themeColor="text1"/>
+        </w:rPr>
+        <w:t>cluster for three years</w:t>
+      </w:r>
+      <w:r>
+        <w:rPr>
+          <w:rFonts w:ascii="Times New Roman" w:hAnsi="Times New Roman" w:cs="Times New Roman"/>
+          <w:color w:val="000000" w:themeColor="text1"/>
+        </w:rPr>
+        <w:t>.</w:t>
+      </w:r>
+      <w:r>
+        <w:rPr>
+          <w:rFonts w:ascii="Times New Roman" w:hAnsi="Times New Roman" w:cs="Times New Roman"/>
+          <w:color w:val="000000" w:themeColor="text1"/>
+        </w:rPr>
+        <w:t xml:space="preserve"> </w:t>
+      </w:r>
+      <w:r>
+        <w:rPr>
+          <w:rFonts w:ascii="Times New Roman" w:hAnsi="Times New Roman" w:cs="Times New Roman"/>
+          <w:color w:val="000000" w:themeColor="text1"/>
+        </w:rPr>
+        <w:t xml:space="preserve">We show that when intraspecific variation is </w:t>
+      </w:r>
+      <w:r>
+        <w:rPr>
+          <w:rFonts w:ascii="Times New Roman" w:hAnsi="Times New Roman" w:cs="Times New Roman"/>
+          <w:color w:val="000000" w:themeColor="text1"/>
+        </w:rPr>
+        <w:t>included</w:t>
+      </w:r>
+      <w:r>
+        <w:rPr>
+          <w:rFonts w:ascii="Times New Roman" w:hAnsi="Times New Roman" w:cs="Times New Roman"/>
+          <w:color w:val="000000" w:themeColor="text1"/>
+        </w:rPr>
+        <w:t xml:space="preserve"> </w:t>
+      </w:r>
+      <w:r>
+        <w:rPr>
+          <w:rFonts w:ascii="Times New Roman" w:hAnsi="Times New Roman" w:cs="Times New Roman"/>
+          <w:color w:val="000000" w:themeColor="text1"/>
+        </w:rPr>
+        <w:t xml:space="preserve">and dispersal is unlimited, habitat suitability expansion is </w:t>
+      </w:r>
+      <w:r>
+        <w:rPr>
+          <w:rFonts w:ascii="Times New Roman" w:hAnsi="Times New Roman" w:cs="Times New Roman"/>
+          <w:color w:val="000000" w:themeColor="text1"/>
+        </w:rPr>
+        <w:t>greater</w:t>
+      </w:r>
+      <w:r>
+        <w:rPr>
+          <w:rFonts w:ascii="Times New Roman" w:hAnsi="Times New Roman" w:cs="Times New Roman"/>
+          <w:color w:val="000000" w:themeColor="text1"/>
+        </w:rPr>
+        <w:t xml:space="preserve"> than </w:t>
+      </w:r>
+      <w:r>
+        <w:rPr>
+          <w:rFonts w:ascii="Times New Roman" w:hAnsi="Times New Roman" w:cs="Times New Roman"/>
+          <w:color w:val="000000" w:themeColor="text1"/>
+        </w:rPr>
+        <w:t xml:space="preserve">when compared to our </w:t>
+      </w:r>
+      <w:r>
+        <w:rPr>
+          <w:rFonts w:ascii="Times New Roman" w:hAnsi="Times New Roman" w:cs="Times New Roman"/>
+          <w:color w:val="000000" w:themeColor="text1"/>
+        </w:rPr>
+        <w:t>conventional ENM</w:t>
+      </w:r>
+      <w:r>
+        <w:rPr>
+          <w:rFonts w:ascii="Times New Roman" w:hAnsi="Times New Roman" w:cs="Times New Roman"/>
+          <w:color w:val="000000" w:themeColor="text1"/>
+        </w:rPr>
+        <w:t xml:space="preserve">. </w:t>
+      </w:r>
+      <w:r>
+        <w:rPr>
+          <w:rFonts w:ascii="Times New Roman" w:hAnsi="Times New Roman" w:cs="Times New Roman"/>
+          <w:color w:val="000000" w:themeColor="text1"/>
+        </w:rPr>
+        <w:t xml:space="preserve">Although, our </w:t>
+      </w:r>
+      <w:r>
+        <w:rPr>
+          <w:rFonts w:ascii="Times New Roman" w:hAnsi="Times New Roman" w:cs="Times New Roman"/>
+          <w:color w:val="000000" w:themeColor="text1"/>
+        </w:rPr>
+        <w:t>“</w:t>
+      </w:r>
+      <w:r>
+        <w:rPr>
+          <w:rFonts w:ascii="Times New Roman" w:hAnsi="Times New Roman" w:cs="Times New Roman"/>
+          <w:color w:val="000000" w:themeColor="text1"/>
+        </w:rPr>
+        <w:t>g</w:t>
+      </w:r>
+      <w:r>
+        <w:rPr>
+          <w:rFonts w:ascii="Times New Roman" w:hAnsi="Times New Roman" w:cs="Times New Roman"/>
+          <w:color w:val="000000" w:themeColor="text1"/>
+        </w:rPr>
+        <w:t xml:space="preserve">enetically” informed </w:t>
+      </w:r>
+      <w:r>
+        <w:rPr>
+          <w:rFonts w:ascii="Times New Roman" w:hAnsi="Times New Roman" w:cs="Times New Roman"/>
+          <w:color w:val="000000" w:themeColor="text1"/>
+        </w:rPr>
+        <w:t>ENMs assume</w:t>
+      </w:r>
+      <w:r>
+        <w:rPr>
+          <w:rFonts w:ascii="Times New Roman" w:hAnsi="Times New Roman" w:cs="Times New Roman"/>
+          <w:color w:val="000000" w:themeColor="text1"/>
+        </w:rPr>
+        <w:t xml:space="preserve"> unlimited dispersal, </w:t>
+      </w:r>
+      <w:r>
+        <w:rPr>
+          <w:rFonts w:ascii="Times New Roman" w:hAnsi="Times New Roman" w:cs="Times New Roman"/>
+          <w:color w:val="000000" w:themeColor="text1"/>
+        </w:rPr>
+        <w:t>optimal</w:t>
+      </w:r>
+      <w:r>
+        <w:rPr>
+          <w:rFonts w:ascii="Times New Roman" w:hAnsi="Times New Roman" w:cs="Times New Roman"/>
+          <w:color w:val="000000" w:themeColor="text1"/>
+        </w:rPr>
+        <w:t xml:space="preserve"> </w:t>
+      </w:r>
+      <w:r>
+        <w:rPr>
+          <w:rFonts w:ascii="Times New Roman" w:hAnsi="Times New Roman" w:cs="Times New Roman"/>
+          <w:color w:val="000000" w:themeColor="text1"/>
+        </w:rPr>
+        <w:t xml:space="preserve">local adaptation, </w:t>
+      </w:r>
+      <w:r>
+        <w:rPr>
+          <w:rFonts w:ascii="Times New Roman" w:hAnsi="Times New Roman" w:cs="Times New Roman"/>
+          <w:color w:val="000000" w:themeColor="text1"/>
+        </w:rPr>
+        <w:t xml:space="preserve">and no </w:t>
+      </w:r>
+      <w:r>
+        <w:rPr>
+          <w:rFonts w:ascii="Times New Roman" w:hAnsi="Times New Roman" w:cs="Times New Roman"/>
+          <w:color w:val="000000" w:themeColor="text1"/>
+        </w:rPr>
+        <w:t>panmixis</w:t>
+      </w:r>
+      <w:r>
+        <w:rPr>
+          <w:rFonts w:ascii="Times New Roman" w:hAnsi="Times New Roman" w:cs="Times New Roman"/>
+          <w:color w:val="000000" w:themeColor="text1"/>
+        </w:rPr>
+        <w:t xml:space="preserve">, </w:t>
+      </w:r>
+      <w:r>
+        <w:rPr>
+          <w:rFonts w:ascii="Times New Roman" w:hAnsi="Times New Roman" w:cs="Times New Roman"/>
+          <w:color w:val="000000" w:themeColor="text1"/>
+        </w:rPr>
+        <w:t xml:space="preserve">our simulations suggest that including population differentiation </w:t>
+      </w:r>
+      <w:r>
+        <w:rPr>
+          <w:rFonts w:ascii="Times New Roman" w:hAnsi="Times New Roman" w:cs="Times New Roman"/>
+          <w:color w:val="000000" w:themeColor="text1"/>
+        </w:rPr>
+        <w:t xml:space="preserve">could </w:t>
+      </w:r>
+      <w:r>
+        <w:rPr>
+          <w:rFonts w:ascii="Times New Roman" w:hAnsi="Times New Roman" w:cs="Times New Roman"/>
+          <w:color w:val="000000" w:themeColor="text1"/>
+        </w:rPr>
+        <w:t xml:space="preserve">result in more optimistic ENMs. </w:t>
+      </w:r>
+      <w:r>
+        <w:rPr>
+          <w:rFonts w:ascii="Times New Roman" w:hAnsi="Times New Roman" w:cs="Times New Roman"/>
+          <w:color w:val="000000" w:themeColor="text1"/>
+        </w:rPr>
+        <w:t>As genetic information becomes more accurate, available, and cheaper, it is beneficial to include genetic information in species distribution models.</w:t>
+      </w:r>
+    </w:p>
+    <w:p>
+      <w:pPr>
         <w:shd w:val="clear" w:color="auto" w:fill="FFFFFF"/>
         <w:spacing w:line="341" w:lineRule="atLeast"/>
-        <w:rPr>
-          <w:rFonts w:ascii="Times" w:hAnsi="Times"/>
-        </w:rPr>
-      </w:pPr>
-      <w:bookmarkStart w:id="0" w:name="_GoBack"/>
-      <w:bookmarkEnd w:id="0"/>
+        <w:jc w:val="center"/>
+        <w:rPr>
+          <w:rFonts w:ascii="Times New Roman" w:hAnsi="Times New Roman" w:cs="Times New Roman"/>
+        </w:rPr>
+      </w:pPr>
+    </w:p>
+    <w:p>
+      <w:pPr>
+        <w:shd w:val="clear" w:color="auto" w:fill="FFFFFF"/>
+        <w:spacing w:line="341" w:lineRule="atLeast"/>
+        <w:jc w:val="center"/>
+        <w:rPr>
+          <w:rFonts w:ascii="Times New Roman" w:hAnsi="Times New Roman" w:cs="Times New Roman"/>
+        </w:rPr>
+      </w:pPr>
+    </w:p>
+    <w:p>
+      <w:pPr>
+        <w:shd w:val="clear" w:color="auto" w:fill="FFFFFF"/>
+        <w:spacing w:line="341" w:lineRule="atLeast"/>
+        <w:rPr>
+          <w:rFonts w:ascii="Times New Roman" w:hAnsi="Times New Roman" w:cs="Times New Roman"/>
+        </w:rPr>
+      </w:pPr>
+      <w:r>
+        <w:rPr>
+          <w:rFonts w:ascii="Times New Roman" w:hAnsi="Times New Roman" w:cs="Times New Roman"/>
+        </w:rPr>
+        <w:t xml:space="preserve">Research Category: Population Genetics; </w:t>
+      </w:r>
+      <w:r>
+        <w:rPr>
+          <w:rFonts w:ascii="Times New Roman" w:hAnsi="Times New Roman" w:cs="Times New Roman"/>
+          <w:color w:val="212224"/>
+        </w:rPr>
+        <w:t>Climate change, Environmental Niche Modeling, Population E</w:t>
+      </w:r>
+      <w:r>
+        <w:rPr>
+          <w:rFonts w:ascii="Times New Roman" w:hAnsi="Times New Roman" w:cs="Times New Roman"/>
+          <w:color w:val="212224"/>
+        </w:rPr>
+        <w:t xml:space="preserve">cology </w:t>
+      </w:r>
     </w:p>
     <w:sectPr>
       <w:pgSz w:w="12240" w:h="15840"/>

</xml_diff>